<commit_message>
Writing an Article for July 21, 2025
</commit_message>
<xml_diff>
--- a/Articles/2025/1-Blender-Continued/7-Loop-Tools/4-Curves/4 Curves.docx
+++ b/Articles/2025/1-Blender-Continued/7-Loop-Tools/4-Curves/4 Curves.docx
@@ -540,7 +540,16 @@
     </w:p>
     <w:p>
       <w:r>
-        <w:t>The curves tool is a tool inside of your Loop tools where you can take 2 or more vertices and create a curve</w:t>
+        <w:t>The curves tool is a tool inside of your Loop tools</w:t>
+      </w:r>
+      <w:r>
+        <w:t>,</w:t>
+      </w:r>
+      <w:r>
+        <w:t xml:space="preserve"> where you can take 2 or more vertices and create a curve</w:t>
+      </w:r>
+      <w:r>
+        <w:t>.</w:t>
       </w:r>
     </w:p>
     <w:p>
@@ -599,12 +608,30 @@
     </w:p>
     <w:p>
       <w:r>
-        <w:t>To use Loop tools, you need to make sure that you have them enabled in Preferences. We have gone over this several times in the last few tutorials, so I will assume by now, that you have already done this. If not then please review this in the first few tutorials in the section series on Blender concerning these Loop Tools.</w:t>
-      </w:r>
-    </w:p>
-    <w:p>
-      <w:r>
-        <w:t>Get rid of the cube and add a plane.</w:t>
+        <w:t xml:space="preserve">To use Loop tools, you need to make sure that you have them enabled in Preferences. We have gone over this several times in the last few tutorials, so I will assume by now, that you have already done </w:t>
+      </w:r>
+      <w:r>
+        <w:t>enabled these tools</w:t>
+      </w:r>
+      <w:r>
+        <w:t>. If not</w:t>
+      </w:r>
+      <w:r>
+        <w:t>,</w:t>
+      </w:r>
+      <w:r>
+        <w:t xml:space="preserve"> then please review this </w:t>
+      </w:r>
+      <w:r>
+        <w:t>information in the first few tutorials that I have written about Loop Tools.</w:t>
+      </w:r>
+    </w:p>
+    <w:p>
+      <w:r>
+        <w:t>To begin this demonstration, we will g</w:t>
+      </w:r>
+      <w:r>
+        <w:t>et rid of the cube and add a plane.</w:t>
       </w:r>
     </w:p>
     <w:p>
@@ -659,7 +686,31 @@
     <w:p/>
     <w:p>
       <w:r>
-        <w:t>Now Rotate it on the X, so that it is standing up</w:t>
+        <w:t xml:space="preserve">Now Rotate it </w:t>
+      </w:r>
+      <w:r>
+        <w:t>90</w:t>
+      </w:r>
+      <w:r>
+        <w:rPr>
+          <w:rFonts w:cstheme="minorHAnsi"/>
+        </w:rPr>
+        <w:t>°</w:t>
+      </w:r>
+      <w:r>
+        <w:t xml:space="preserve"> </w:t>
+      </w:r>
+      <w:r>
+        <w:t>on the X</w:t>
+      </w:r>
+      <w:r>
+        <w:t xml:space="preserve"> axis</w:t>
+      </w:r>
+      <w:r>
+        <w:t>, so that it is standing up</w:t>
+      </w:r>
+      <w:r>
+        <w:t>. Make sure you are in the Rotation section and not the Location section, or your object will go flying off of the screen, and you won’t be able to see it.</w:t>
       </w:r>
     </w:p>
     <w:p/>
@@ -1031,7 +1082,38 @@
     <w:p/>
     <w:p>
       <w:r>
-        <w:t>We will just grab our move tool here and start tugging on a few of those top vertices.</w:t>
+        <w:t xml:space="preserve">We will just grab our </w:t>
+      </w:r>
+      <w:r>
+        <w:rPr>
+          <w:rStyle w:val="BlueBoldenChar"/>
+          <w:rFonts w:eastAsiaTheme="minorHAnsi"/>
+        </w:rPr>
+        <w:t>M</w:t>
+      </w:r>
+      <w:r>
+        <w:rPr>
+          <w:rStyle w:val="BlueBoldenChar"/>
+          <w:rFonts w:eastAsiaTheme="minorHAnsi"/>
+        </w:rPr>
+        <w:t xml:space="preserve">ove </w:t>
+      </w:r>
+      <w:r>
+        <w:rPr>
+          <w:rStyle w:val="BlueBoldenChar"/>
+          <w:rFonts w:eastAsiaTheme="minorHAnsi"/>
+        </w:rPr>
+        <w:t>T</w:t>
+      </w:r>
+      <w:r>
+        <w:rPr>
+          <w:rStyle w:val="BlueBoldenChar"/>
+          <w:rFonts w:eastAsiaTheme="minorHAnsi"/>
+        </w:rPr>
+        <w:t>ool</w:t>
+      </w:r>
+      <w:r>
+        <w:t xml:space="preserve"> here and start tugging on a few of those top vertices.</w:t>
       </w:r>
     </w:p>
     <w:p>
@@ -1263,7 +1345,16 @@
     <w:p/>
     <w:p>
       <w:r>
-        <w:t>Of course, the more loop cuts that you add at the beginning the smoother the curve will be. We could try and add 50.</w:t>
+        <w:t xml:space="preserve">Of course, the more loop cuts that you add </w:t>
+      </w:r>
+      <w:r>
+        <w:t>before hitting that option to make the curve,</w:t>
+      </w:r>
+      <w:r>
+        <w:t xml:space="preserve"> the smoother the curve will be. We could try and add 50</w:t>
+      </w:r>
+      <w:r>
+        <w:t xml:space="preserve"> to the Number of Cuts.</w:t>
       </w:r>
     </w:p>
     <w:p>
@@ -1321,7 +1412,20 @@
     </w:p>
     <w:p>
       <w:r>
-        <w:t>If you slide the Factor slider, you will move the loop cuts along the object.</w:t>
+        <w:t xml:space="preserve">Here is our 50 cuts, but as you can see they are on the object just a bit uneven, leaving this space at the end of your object. </w:t>
+      </w:r>
+      <w:r>
+        <w:t xml:space="preserve">If you slide the </w:t>
+      </w:r>
+      <w:r>
+        <w:rPr>
+          <w:rStyle w:val="BlueBoldenChar"/>
+          <w:rFonts w:eastAsiaTheme="minorHAnsi"/>
+        </w:rPr>
+        <w:t xml:space="preserve">Factor </w:t>
+      </w:r>
+      <w:r>
+        <w:t>slider, you will move the loop cuts along the object.</w:t>
       </w:r>
     </w:p>
     <w:p>
@@ -1416,21 +1520,11 @@
     </w:p>
     <w:p/>
     <w:p>
-      <w:pPr>
-        <w:pStyle w:val="Heading1"/>
-      </w:pPr>
-      <w:bookmarkStart w:id="5" w:name="_Toc190432211"/>
-      <w:r>
-        <w:lastRenderedPageBreak/>
-        <w:t>Using more slices to make a Smoother Curve</w:t>
-      </w:r>
-      <w:bookmarkEnd w:id="5"/>
-    </w:p>
-    <w:p>
       <w:r>
         <w:rPr>
           <w:noProof/>
         </w:rPr>
+        <w:lastRenderedPageBreak/>
         <w:drawing>
           <wp:inline distT="0" distB="0" distL="0" distR="0" wp14:anchorId="106E14F2" wp14:editId="123FD438">
             <wp:extent cx="5943600" cy="1795145"/>
@@ -1512,7 +1606,7 @@
     </w:p>
     <w:p>
       <w:r>
-        <w:t>There you go a much smoother tool.</w:t>
+        <w:t>And as you can see by the image below, that the addition of those extra loop cuts enabled us to achieve a much smoother looking curve.</w:t>
       </w:r>
     </w:p>
     <w:p>
@@ -1558,9 +1652,13 @@
         </w:drawing>
       </w:r>
     </w:p>
+    <w:p/>
     <w:p>
       <w:r>
         <w:t xml:space="preserve">And that is just about all you need to know about this tool. </w:t>
+      </w:r>
+      <w:r>
+        <w:t>Now go and make some of your own curves.</w:t>
       </w:r>
     </w:p>
     <w:sectPr>

</xml_diff>